<commit_message>
added screenshots for the second task
</commit_message>
<xml_diff>
--- a/Elena_Poleschuk/Module 2 -  Teamwork/Week 1/Homework2.docx
+++ b/Elena_Poleschuk/Module 2 -  Teamwork/Week 1/Homework2.docx
@@ -21,25 +21,7 @@
           <w:szCs w:val="24"/>
           <w:lang w:val="en-US"/>
         </w:rPr>
-        <w:t>W</w:t>
-      </w:r>
-      <w:r>
-        <w:rPr>
-          <w:b/>
-          <w:sz w:val="24"/>
-          <w:szCs w:val="24"/>
-          <w:lang w:val="en-US"/>
-        </w:rPr>
-        <w:t>orking environment</w:t>
-      </w:r>
-      <w:r>
-        <w:rPr>
-          <w:b/>
-          <w:sz w:val="24"/>
-          <w:szCs w:val="24"/>
-          <w:lang w:val="en-US"/>
-        </w:rPr>
-        <w:t xml:space="preserve"> and SSH keys</w:t>
+        <w:t>Working environment and SSH keys</w:t>
       </w:r>
       <w:r>
         <w:rPr>
@@ -649,9 +631,9 @@
         </w:rPr>
         <w:drawing>
           <wp:inline distT="0" distB="0" distL="0" distR="0">
-            <wp:extent cx="5723876" cy="3371850"/>
-            <wp:effectExtent l="0" t="0" r="0" b="0"/>
-            <wp:docPr id="29" name="Рисунок 29"/>
+            <wp:extent cx="5930265" cy="3807460"/>
+            <wp:effectExtent l="0" t="0" r="0" b="2540"/>
+            <wp:docPr id="4" name="Рисунок 4"/>
             <wp:cNvGraphicFramePr>
               <a:graphicFrameLocks xmlns:a="http://schemas.openxmlformats.org/drawingml/2006/main" noChangeAspect="1"/>
             </wp:cNvGraphicFramePr>
@@ -659,7 +641,7 @@
               <a:graphicData uri="http://schemas.openxmlformats.org/drawingml/2006/picture">
                 <pic:pic xmlns:pic="http://schemas.openxmlformats.org/drawingml/2006/picture">
                   <pic:nvPicPr>
-                    <pic:cNvPr id="0" name="Picture 22"/>
+                    <pic:cNvPr id="0" name="Picture 2"/>
                     <pic:cNvPicPr>
                       <a:picLocks noChangeAspect="1" noChangeArrowheads="1"/>
                     </pic:cNvPicPr>
@@ -680,7 +662,7 @@
                   <pic:spPr bwMode="auto">
                     <a:xfrm>
                       <a:off x="0" y="0"/>
-                      <a:ext cx="5723876" cy="3371850"/>
+                      <a:ext cx="5930265" cy="3807460"/>
                     </a:xfrm>
                     <a:prstGeom prst="rect">
                       <a:avLst/>
@@ -703,22 +685,6 @@
           <w:lang w:val="en-US"/>
         </w:rPr>
       </w:pPr>
-    </w:p>
-    <w:p>
-      <w:pPr>
-        <w:rPr>
-          <w:lang w:val="en-US"/>
-        </w:rPr>
-      </w:pPr>
-      <w:bookmarkStart w:id="0" w:name="_GoBack"/>
-      <w:bookmarkEnd w:id="0"/>
-    </w:p>
-    <w:p>
-      <w:pPr>
-        <w:rPr>
-          <w:lang w:val="en-US"/>
-        </w:rPr>
-      </w:pPr>
       <w:r>
         <w:rPr>
           <w:b/>
@@ -743,171 +709,7 @@
           <w:lang w:eastAsia="ru-RU"/>
         </w:rPr>
         <w:drawing>
-          <wp:inline distT="0" distB="0" distL="0" distR="0">
-            <wp:extent cx="5934075" cy="2952750"/>
-            <wp:effectExtent l="0" t="0" r="9525" b="0"/>
-            <wp:docPr id="25" name="Рисунок 25"/>
-            <wp:cNvGraphicFramePr>
-              <a:graphicFrameLocks xmlns:a="http://schemas.openxmlformats.org/drawingml/2006/main" noChangeAspect="1"/>
-            </wp:cNvGraphicFramePr>
-            <a:graphic xmlns:a="http://schemas.openxmlformats.org/drawingml/2006/main">
-              <a:graphicData uri="http://schemas.openxmlformats.org/drawingml/2006/picture">
-                <pic:pic xmlns:pic="http://schemas.openxmlformats.org/drawingml/2006/picture">
-                  <pic:nvPicPr>
-                    <pic:cNvPr id="0" name="Picture 18"/>
-                    <pic:cNvPicPr>
-                      <a:picLocks noChangeAspect="1" noChangeArrowheads="1"/>
-                    </pic:cNvPicPr>
-                  </pic:nvPicPr>
-                  <pic:blipFill>
-                    <a:blip r:embed="rId12">
-                      <a:extLst>
-                        <a:ext uri="{28A0092B-C50C-407E-A947-70E740481C1C}">
-                          <a14:useLocalDpi xmlns:a14="http://schemas.microsoft.com/office/drawing/2010/main" val="0"/>
-                        </a:ext>
-                      </a:extLst>
-                    </a:blip>
-                    <a:srcRect/>
-                    <a:stretch>
-                      <a:fillRect/>
-                    </a:stretch>
-                  </pic:blipFill>
-                  <pic:spPr bwMode="auto">
-                    <a:xfrm>
-                      <a:off x="0" y="0"/>
-                      <a:ext cx="5934075" cy="2952750"/>
-                    </a:xfrm>
-                    <a:prstGeom prst="rect">
-                      <a:avLst/>
-                    </a:prstGeom>
-                    <a:noFill/>
-                    <a:ln>
-                      <a:noFill/>
-                    </a:ln>
-                  </pic:spPr>
-                </pic:pic>
-              </a:graphicData>
-            </a:graphic>
-          </wp:inline>
-        </w:drawing>
-      </w:r>
-    </w:p>
-    <w:p>
-      <w:pPr>
-        <w:rPr>
-          <w:b/>
-          <w:noProof/>
-          <w:lang w:val="en-US" w:eastAsia="ru-RU"/>
-        </w:rPr>
-      </w:pPr>
-      <w:r>
-        <w:rPr>
-          <w:b/>
-          <w:noProof/>
-          <w:lang w:val="en-US" w:eastAsia="ru-RU"/>
-        </w:rPr>
-        <w:t>Artifacts:</w:t>
-      </w:r>
-    </w:p>
-    <w:p>
-      <w:pPr>
-        <w:rPr>
-          <w:noProof/>
-          <w:lang w:val="en-US" w:eastAsia="ru-RU"/>
-        </w:rPr>
-      </w:pPr>
-      <w:r>
-        <w:rPr>
-          <w:noProof/>
-          <w:lang w:eastAsia="ru-RU"/>
-        </w:rPr>
-        <w:drawing>
-          <wp:inline distT="0" distB="0" distL="0" distR="0">
-            <wp:extent cx="5934075" cy="2057400"/>
-            <wp:effectExtent l="0" t="0" r="9525" b="0"/>
-            <wp:docPr id="27" name="Рисунок 27"/>
-            <wp:cNvGraphicFramePr>
-              <a:graphicFrameLocks xmlns:a="http://schemas.openxmlformats.org/drawingml/2006/main" noChangeAspect="1"/>
-            </wp:cNvGraphicFramePr>
-            <a:graphic xmlns:a="http://schemas.openxmlformats.org/drawingml/2006/main">
-              <a:graphicData uri="http://schemas.openxmlformats.org/drawingml/2006/picture">
-                <pic:pic xmlns:pic="http://schemas.openxmlformats.org/drawingml/2006/picture">
-                  <pic:nvPicPr>
-                    <pic:cNvPr id="0" name="Picture 20"/>
-                    <pic:cNvPicPr>
-                      <a:picLocks noChangeAspect="1" noChangeArrowheads="1"/>
-                    </pic:cNvPicPr>
-                  </pic:nvPicPr>
-                  <pic:blipFill>
-                    <a:blip r:embed="rId13">
-                      <a:extLst>
-                        <a:ext uri="{28A0092B-C50C-407E-A947-70E740481C1C}">
-                          <a14:useLocalDpi xmlns:a14="http://schemas.microsoft.com/office/drawing/2010/main" val="0"/>
-                        </a:ext>
-                      </a:extLst>
-                    </a:blip>
-                    <a:srcRect/>
-                    <a:stretch>
-                      <a:fillRect/>
-                    </a:stretch>
-                  </pic:blipFill>
-                  <pic:spPr bwMode="auto">
-                    <a:xfrm>
-                      <a:off x="0" y="0"/>
-                      <a:ext cx="5934075" cy="2057400"/>
-                    </a:xfrm>
-                    <a:prstGeom prst="rect">
-                      <a:avLst/>
-                    </a:prstGeom>
-                    <a:noFill/>
-                    <a:ln>
-                      <a:noFill/>
-                    </a:ln>
-                  </pic:spPr>
-                </pic:pic>
-              </a:graphicData>
-            </a:graphic>
-          </wp:inline>
-        </w:drawing>
-      </w:r>
-    </w:p>
-    <w:p>
-      <w:pPr>
-        <w:rPr>
-          <w:b/>
-          <w:lang w:val="en-US"/>
-        </w:rPr>
-      </w:pPr>
-      <w:r>
-        <w:rPr>
-          <w:b/>
-          <w:noProof/>
-          <w:lang w:val="en-US" w:eastAsia="ru-RU"/>
-        </w:rPr>
-        <w:t>Test details</w:t>
-      </w:r>
-      <w:r>
-        <w:rPr>
-          <w:b/>
-          <w:noProof/>
-          <w:lang w:val="en-US" w:eastAsia="ru-RU"/>
-        </w:rPr>
-        <w:t>:</w:t>
-      </w:r>
-    </w:p>
-    <w:p>
-      <w:pPr>
-        <w:rPr>
-          <w:lang w:val="en-US"/>
-        </w:rPr>
-      </w:pPr>
-      <w:r>
-        <w:rPr>
-          <w:noProof/>
-          <w:lang w:eastAsia="ru-RU"/>
-        </w:rPr>
-        <w:drawing>
-          <wp:inline distT="0" distB="0" distL="0" distR="0">
+          <wp:inline distT="0" distB="0" distL="0" distR="0" wp14:anchorId="65F78413" wp14:editId="6392CA08">
             <wp:extent cx="5934075" cy="2505075"/>
             <wp:effectExtent l="0" t="0" r="9525" b="9525"/>
             <wp:docPr id="26" name="Рисунок 26"/>
@@ -924,7 +726,7 @@
                     </pic:cNvPicPr>
                   </pic:nvPicPr>
                   <pic:blipFill>
-                    <a:blip r:embed="rId14">
+                    <a:blip r:embed="rId12">
                       <a:extLst>
                         <a:ext uri="{28A0092B-C50C-407E-A947-70E740481C1C}">
                           <a14:useLocalDpi xmlns:a14="http://schemas.microsoft.com/office/drawing/2010/main" val="0"/>
@@ -956,8 +758,289 @@
         </w:drawing>
       </w:r>
     </w:p>
-    <w:p/>
-    <w:p>
+    <w:p>
+      <w:pPr>
+        <w:rPr>
+          <w:lang w:val="en-US"/>
+        </w:rPr>
+      </w:pPr>
+      <w:r>
+        <w:rPr>
+          <w:noProof/>
+          <w:lang w:eastAsia="ru-RU"/>
+        </w:rPr>
+        <w:drawing>
+          <wp:inline distT="0" distB="0" distL="0" distR="0">
+            <wp:extent cx="5936615" cy="5663565"/>
+            <wp:effectExtent l="0" t="0" r="6985" b="0"/>
+            <wp:docPr id="3" name="Рисунок 3"/>
+            <wp:cNvGraphicFramePr>
+              <a:graphicFrameLocks xmlns:a="http://schemas.openxmlformats.org/drawingml/2006/main" noChangeAspect="1"/>
+            </wp:cNvGraphicFramePr>
+            <a:graphic xmlns:a="http://schemas.openxmlformats.org/drawingml/2006/main">
+              <a:graphicData uri="http://schemas.openxmlformats.org/drawingml/2006/picture">
+                <pic:pic xmlns:pic="http://schemas.openxmlformats.org/drawingml/2006/picture">
+                  <pic:nvPicPr>
+                    <pic:cNvPr id="0" name="Picture 1"/>
+                    <pic:cNvPicPr>
+                      <a:picLocks noChangeAspect="1" noChangeArrowheads="1"/>
+                    </pic:cNvPicPr>
+                  </pic:nvPicPr>
+                  <pic:blipFill>
+                    <a:blip r:embed="rId13">
+                      <a:extLst>
+                        <a:ext uri="{28A0092B-C50C-407E-A947-70E740481C1C}">
+                          <a14:useLocalDpi xmlns:a14="http://schemas.microsoft.com/office/drawing/2010/main" val="0"/>
+                        </a:ext>
+                      </a:extLst>
+                    </a:blip>
+                    <a:srcRect/>
+                    <a:stretch>
+                      <a:fillRect/>
+                    </a:stretch>
+                  </pic:blipFill>
+                  <pic:spPr bwMode="auto">
+                    <a:xfrm>
+                      <a:off x="0" y="0"/>
+                      <a:ext cx="5936615" cy="5663565"/>
+                    </a:xfrm>
+                    <a:prstGeom prst="rect">
+                      <a:avLst/>
+                    </a:prstGeom>
+                    <a:noFill/>
+                    <a:ln>
+                      <a:noFill/>
+                    </a:ln>
+                  </pic:spPr>
+                </pic:pic>
+              </a:graphicData>
+            </a:graphic>
+          </wp:inline>
+        </w:drawing>
+      </w:r>
+    </w:p>
+    <w:p>
+      <w:pPr>
+        <w:rPr>
+          <w:b/>
+          <w:noProof/>
+          <w:lang w:val="en-US" w:eastAsia="ru-RU"/>
+        </w:rPr>
+      </w:pPr>
+    </w:p>
+    <w:p>
+      <w:pPr>
+        <w:rPr>
+          <w:b/>
+          <w:noProof/>
+          <w:lang w:val="en-US" w:eastAsia="ru-RU"/>
+        </w:rPr>
+      </w:pPr>
+      <w:r>
+        <w:rPr>
+          <w:b/>
+          <w:noProof/>
+          <w:lang w:val="en-US" w:eastAsia="ru-RU"/>
+        </w:rPr>
+        <w:lastRenderedPageBreak/>
+        <w:t xml:space="preserve">Individual tests </w:t>
+      </w:r>
+      <w:r>
+        <w:rPr>
+          <w:b/>
+          <w:noProof/>
+          <w:lang w:val="en-US" w:eastAsia="ru-RU"/>
+        </w:rPr>
+        <w:t>result</w:t>
+      </w:r>
+      <w:r>
+        <w:rPr>
+          <w:b/>
+          <w:noProof/>
+          <w:lang w:val="en-US" w:eastAsia="ru-RU"/>
+        </w:rPr>
+        <w:t>s</w:t>
+      </w:r>
+    </w:p>
+    <w:p>
+      <w:r>
+        <w:rPr>
+          <w:noProof/>
+          <w:lang w:eastAsia="ru-RU"/>
+        </w:rPr>
+        <w:drawing>
+          <wp:inline distT="0" distB="0" distL="0" distR="0" wp14:anchorId="63246C14" wp14:editId="43E812A6">
+            <wp:extent cx="5940425" cy="2304681"/>
+            <wp:effectExtent l="0" t="0" r="3175" b="635"/>
+            <wp:docPr id="2" name="Рисунок 2"/>
+            <wp:cNvGraphicFramePr>
+              <a:graphicFrameLocks xmlns:a="http://schemas.openxmlformats.org/drawingml/2006/main" noChangeAspect="1"/>
+            </wp:cNvGraphicFramePr>
+            <a:graphic xmlns:a="http://schemas.openxmlformats.org/drawingml/2006/main">
+              <a:graphicData uri="http://schemas.openxmlformats.org/drawingml/2006/picture">
+                <pic:pic xmlns:pic="http://schemas.openxmlformats.org/drawingml/2006/picture">
+                  <pic:nvPicPr>
+                    <pic:cNvPr id="0" name=""/>
+                    <pic:cNvPicPr/>
+                  </pic:nvPicPr>
+                  <pic:blipFill>
+                    <a:blip r:embed="rId14"/>
+                    <a:stretch>
+                      <a:fillRect/>
+                    </a:stretch>
+                  </pic:blipFill>
+                  <pic:spPr>
+                    <a:xfrm>
+                      <a:off x="0" y="0"/>
+                      <a:ext cx="5940425" cy="2304681"/>
+                    </a:xfrm>
+                    <a:prstGeom prst="rect">
+                      <a:avLst/>
+                    </a:prstGeom>
+                  </pic:spPr>
+                </pic:pic>
+              </a:graphicData>
+            </a:graphic>
+          </wp:inline>
+        </w:drawing>
+      </w:r>
+    </w:p>
+    <w:p>
+      <w:pPr>
+        <w:rPr>
+          <w:lang w:val="en-US"/>
+        </w:rPr>
+      </w:pPr>
+    </w:p>
+    <w:p>
+      <w:pPr>
+        <w:rPr>
+          <w:lang w:val="en-US"/>
+        </w:rPr>
+      </w:pPr>
+    </w:p>
+    <w:p>
+      <w:pPr>
+        <w:rPr>
+          <w:lang w:val="en-US"/>
+        </w:rPr>
+      </w:pPr>
+    </w:p>
+    <w:p>
+      <w:pPr>
+        <w:rPr>
+          <w:lang w:val="en-US"/>
+        </w:rPr>
+      </w:pPr>
+    </w:p>
+    <w:p>
+      <w:pPr>
+        <w:rPr>
+          <w:lang w:val="en-US"/>
+        </w:rPr>
+      </w:pPr>
+    </w:p>
+    <w:p>
+      <w:pPr>
+        <w:rPr>
+          <w:lang w:val="en-US"/>
+        </w:rPr>
+      </w:pPr>
+    </w:p>
+    <w:p>
+      <w:pPr>
+        <w:rPr>
+          <w:lang w:val="en-US"/>
+        </w:rPr>
+      </w:pPr>
+    </w:p>
+    <w:p>
+      <w:pPr>
+        <w:rPr>
+          <w:lang w:val="en-US"/>
+        </w:rPr>
+      </w:pPr>
+    </w:p>
+    <w:p>
+      <w:pPr>
+        <w:rPr>
+          <w:lang w:val="en-US"/>
+        </w:rPr>
+      </w:pPr>
+    </w:p>
+    <w:p>
+      <w:pPr>
+        <w:rPr>
+          <w:lang w:val="en-US"/>
+        </w:rPr>
+      </w:pPr>
+    </w:p>
+    <w:p>
+      <w:pPr>
+        <w:rPr>
+          <w:lang w:val="en-US"/>
+        </w:rPr>
+      </w:pPr>
+    </w:p>
+    <w:p>
+      <w:pPr>
+        <w:rPr>
+          <w:lang w:val="en-US"/>
+        </w:rPr>
+      </w:pPr>
+    </w:p>
+    <w:p>
+      <w:pPr>
+        <w:rPr>
+          <w:lang w:val="en-US"/>
+        </w:rPr>
+      </w:pPr>
+    </w:p>
+    <w:p>
+      <w:pPr>
+        <w:rPr>
+          <w:lang w:val="en-US"/>
+        </w:rPr>
+      </w:pPr>
+    </w:p>
+    <w:p>
+      <w:pPr>
+        <w:rPr>
+          <w:lang w:val="en-US"/>
+        </w:rPr>
+      </w:pPr>
+    </w:p>
+    <w:p>
+      <w:pPr>
+        <w:rPr>
+          <w:lang w:val="en-US"/>
+        </w:rPr>
+      </w:pPr>
+    </w:p>
+    <w:p>
+      <w:pPr>
+        <w:rPr>
+          <w:lang w:val="en-US"/>
+        </w:rPr>
+      </w:pPr>
+    </w:p>
+    <w:p>
+      <w:pPr>
+        <w:rPr>
+          <w:lang w:val="en-US"/>
+        </w:rPr>
+      </w:pPr>
+    </w:p>
+    <w:p>
+      <w:pPr>
+        <w:rPr>
+          <w:lang w:val="en-US"/>
+        </w:rPr>
+      </w:pPr>
+    </w:p>
+    <w:p>
+      <w:bookmarkStart w:id="0" w:name="_GoBack"/>
+      <w:bookmarkEnd w:id="0"/>
       <w:r>
         <w:lastRenderedPageBreak/>
         <w:t xml:space="preserve">Задача повышенной сложности №3: сделать </w:t>

</xml_diff>